<commit_message>
RGZ: docx and PDF
</commit_message>
<xml_diff>
--- a/RGZ/doc/RGZ.docx
+++ b/RGZ/doc/RGZ.docx
@@ -4322,7 +4322,7 @@
             <v:path o:extrusionok="f" gradientshapeok="t" o:connecttype="rect"/>
             <o:lock v:ext="edit" aspectratio="t"/>
           </v:shapetype>
-          <v:shape id="_x0000_i1030" type="#_x0000_t75" style="width:168pt;height:636.75pt">
+          <v:shape id="_x0000_i1030" type="#_x0000_t75" style="width:167.8pt;height:636.75pt">
             <v:imagedata r:id="rId12" o:title="sorting"/>
           </v:shape>
         </w:pict>
@@ -4522,7 +4522,7 @@
           <w:szCs w:val="28"/>
         </w:rPr>
         <w:pict>
-          <v:shape id="_x0000_i1031" type="#_x0000_t75" style="width:68.25pt;height:171pt">
+          <v:shape id="_x0000_i1031" type="#_x0000_t75" style="width:68.25pt;height:171.25pt">
             <v:imagedata r:id="rId13" o:title="addLink"/>
           </v:shape>
         </w:pict>
@@ -4685,7 +4685,7 @@
           <w:szCs w:val="28"/>
         </w:rPr>
         <w:pict>
-          <v:shape id="_x0000_i1032" type="#_x0000_t75" style="width:87pt;height:247.5pt">
+          <v:shape id="_x0000_i1032" type="#_x0000_t75" style="width:86.7pt;height:247.3pt">
             <v:imagedata r:id="rId14" o:title="deleteLink"/>
           </v:shape>
         </w:pict>
@@ -4884,7 +4884,7 @@
           <w:szCs w:val="28"/>
         </w:rPr>
         <w:pict>
-          <v:shape id="_x0000_i1033" type="#_x0000_t75" style="width:117.75pt;height:486.75pt">
+          <v:shape id="_x0000_i1033" type="#_x0000_t75" style="width:118pt;height:486.8pt">
             <v:imagedata r:id="rId15" o:title="find"/>
           </v:shape>
         </w:pict>
@@ -6210,7 +6210,7 @@
           <w:lang w:eastAsia="ru-RU"/>
         </w:rPr>
         <w:pict>
-          <v:shape id="_x0000_i1025" type="#_x0000_t75" style="width:458.25pt;height:66pt">
+          <v:shape id="_x0000_i1025" type="#_x0000_t75" style="width:458pt;height:66.05pt">
             <v:imagedata r:id="rId16" o:title="watchUnder400"/>
           </v:shape>
         </w:pict>
@@ -6264,7 +6264,7 @@
           <w:lang w:eastAsia="ru-RU"/>
         </w:rPr>
         <w:pict>
-          <v:shape id="_x0000_i1026" type="#_x0000_t75" style="width:462pt;height:69pt">
+          <v:shape id="_x0000_i1026" type="#_x0000_t75" style="width:461.75pt;height:68.85pt">
             <v:imagedata r:id="rId17" o:title="classicWatches"/>
           </v:shape>
         </w:pict>
@@ -6318,7 +6318,7 @@
           <w:lang w:eastAsia="ru-RU"/>
         </w:rPr>
         <w:pict>
-          <v:shape id="_x0000_i1027" type="#_x0000_t75" style="width:456.75pt;height:43.5pt">
+          <v:shape id="_x0000_i1027" type="#_x0000_t75" style="width:457.05pt;height:43.5pt">
             <v:imagedata r:id="rId18" o:title="swissWithSkeleton"/>
           </v:shape>
         </w:pict>
@@ -6491,7 +6491,7 @@
           <w:lang w:eastAsia="ru-RU"/>
         </w:rPr>
         <w:pict>
-          <v:shape id="_x0000_i1028" type="#_x0000_t75" style="width:460.5pt;height:105pt">
+          <v:shape id="_x0000_i1028" type="#_x0000_t75" style="width:460.15pt;height:104.85pt">
             <v:imagedata r:id="rId19" o:title="befoureSort"/>
           </v:shape>
         </w:pict>
@@ -6545,7 +6545,7 @@
           <w:lang w:eastAsia="ru-RU"/>
         </w:rPr>
         <w:pict>
-          <v:shape id="_x0000_i1029" type="#_x0000_t75" style="width:463.5pt;height:103.5pt">
+          <v:shape id="_x0000_i1029" type="#_x0000_t75" style="width:463.6pt;height:103.6pt">
             <v:imagedata r:id="rId20" o:title="afterSort"/>
           </v:shape>
         </w:pict>
@@ -17599,8 +17599,6 @@
         </w:rPr>
         <w:t>();</w:t>
       </w:r>
-      <w:bookmarkStart w:id="1" w:name="_GoBack"/>
-      <w:bookmarkEnd w:id="1"/>
       <w:r>
         <w:rPr>
           <w:rFonts w:ascii="Courier New" w:eastAsia="Times New Roman" w:hAnsi="Courier New" w:cs="Courier New"/>
@@ -18009,7 +18007,30 @@
           <w:sz w:val="28"/>
           <w:szCs w:val="28"/>
         </w:rPr>
-        <w:t xml:space="preserve">. Реалізація метода </w:t>
+        <w:t>. Реалізація метод</w:t>
+      </w:r>
+      <w:r>
+        <w:rPr>
+          <w:rFonts w:ascii="Times New Roman" w:eastAsia="Times New Roman" w:hAnsi="Times New Roman" w:cs="Times New Roman"/>
+          <w:b/>
+          <w:bCs/>
+          <w:kern w:val="36"/>
+          <w:sz w:val="28"/>
+          <w:szCs w:val="28"/>
+          <w:lang w:val="ru-RU"/>
+        </w:rPr>
+        <w:t>у</w:t>
+      </w:r>
+      <w:r>
+        <w:rPr>
+          <w:rFonts w:ascii="Times New Roman" w:eastAsia="Times New Roman" w:hAnsi="Times New Roman" w:cs="Times New Roman"/>
+          <w:b/>
+          <w:bCs/>
+          <w:kern w:val="36"/>
+          <w:sz w:val="28"/>
+          <w:szCs w:val="28"/>
+        </w:rPr>
+        <w:t xml:space="preserve"> </w:t>
       </w:r>
       <w:r>
         <w:rPr>
@@ -18017,7 +18038,17 @@
           <w:sz w:val="20"/>
           <w:szCs w:val="20"/>
         </w:rPr>
-        <w:t>find(int criterion)</w:t>
+        <w:t>find(int crit</w:t>
+      </w:r>
+      <w:bookmarkStart w:id="1" w:name="_GoBack"/>
+      <w:bookmarkEnd w:id="1"/>
+      <w:r>
+        <w:rPr>
+          <w:rFonts w:ascii="Courier New" w:eastAsia="Times New Roman" w:hAnsi="Courier New" w:cs="Courier New"/>
+          <w:sz w:val="20"/>
+          <w:szCs w:val="20"/>
+        </w:rPr>
+        <w:t>erion)</w:t>
       </w:r>
     </w:p>
     <w:p>
@@ -24218,7 +24249,7 @@
 </file>
 
 <file path=customXml/itemProps1.xml><?xml version="1.0" encoding="utf-8"?>
-<ds:datastoreItem xmlns:ds="http://schemas.openxmlformats.org/officeDocument/2006/customXml" ds:itemID="{00820F48-27A0-4974-9758-AEE8130C293B}">
+<ds:datastoreItem xmlns:ds="http://schemas.openxmlformats.org/officeDocument/2006/customXml" ds:itemID="{4B70C807-EAFD-4FCF-8CF3-37991F718F3D}">
   <ds:schemaRefs>
     <ds:schemaRef ds:uri="http://schemas.openxmlformats.org/officeDocument/2006/bibliography"/>
   </ds:schemaRefs>

</xml_diff>